<commit_message>
small updates to instructions
</commit_message>
<xml_diff>
--- a/Outreach/Robots to make Jewelry/EarringsOutreachMasterInstructions.docx
+++ b/Outreach/Robots to make Jewelry/EarringsOutreachMasterInstructions.docx
@@ -35,7 +35,7 @@
                       <pic:cNvPicPr/>
                     </pic:nvPicPr>
                     <pic:blipFill rotWithShape="1">
-                      <a:blip r:embed="rId6" cstate="print">
+                      <a:blip r:embed="rId8" cstate="print">
                         <a:extLst>
                           <a:ext uri="{28A0092B-C50C-407E-A947-70E740481C1C}">
                             <a14:useLocalDpi xmlns:a14="http://schemas.microsoft.com/office/drawing/2010/main"/>
@@ -233,7 +233,7 @@
                       </pic:cNvPicPr>
                     </pic:nvPicPr>
                     <pic:blipFill>
-                      <a:blip r:embed="rId7" cstate="print">
+                      <a:blip r:embed="rId9" cstate="print">
                         <a:extLst>
                           <a:ext uri="{28A0092B-C50C-407E-A947-70E740481C1C}">
                             <a14:useLocalDpi xmlns:a14="http://schemas.microsoft.com/office/drawing/2010/main"/>
@@ -513,7 +513,7 @@
                       </pic:cNvPicPr>
                     </pic:nvPicPr>
                     <pic:blipFill>
-                      <a:blip r:embed="rId8">
+                      <a:blip r:embed="rId10">
                         <a:extLst>
                           <a:ext uri="{28A0092B-C50C-407E-A947-70E740481C1C}">
                             <a14:useLocalDpi xmlns:a14="http://schemas.microsoft.com/office/drawing/2010/main"/>
@@ -1216,7 +1216,7 @@
                             </pic:cNvPicPr>
                           </pic:nvPicPr>
                           <pic:blipFill>
-                            <a:blip r:embed="rId9" cstate="print">
+                            <a:blip r:embed="rId11" cstate="print">
                               <a:extLst>
                                 <a:ext uri="{28A0092B-C50C-407E-A947-70E740481C1C}">
                                   <a14:useLocalDpi xmlns:a14="http://schemas.microsoft.com/office/drawing/2010/main"/>
@@ -1250,7 +1250,7 @@
                             </pic:cNvPicPr>
                           </pic:nvPicPr>
                           <pic:blipFill>
-                            <a:blip r:embed="rId10" cstate="print">
+                            <a:blip r:embed="rId12" cstate="print">
                               <a:extLst>
                                 <a:ext uri="{28A0092B-C50C-407E-A947-70E740481C1C}">
                                   <a14:useLocalDpi xmlns:a14="http://schemas.microsoft.com/office/drawing/2010/main"/>
@@ -1294,7 +1294,7 @@
                             <a:effectLst/>
                             <a:extLst>
                               <a:ext uri="{C572A759-6A51-4108-AA02-DFA0A04FC94B}">
-                                <ma14:wrappingTextBoxFlag xmlns:ma14="http://schemas.microsoft.com/office/mac/drawingml/2011/main" xmlns:w="http://schemas.openxmlformats.org/wordprocessingml/2006/main" xmlns:w10="urn:schemas-microsoft-com:office:word" xmlns:v="urn:schemas-microsoft-com:vml" xmlns:o="urn:schemas-microsoft-com:office:office" xmlns:mv="urn:schemas-microsoft-com:mac:vml" xmlns:mo="http://schemas.microsoft.com/office/mac/office/2008/main" xmlns=""/>
+                                <ma14:wrappingTextBoxFlag xmlns="" xmlns:mo="http://schemas.microsoft.com/office/mac/office/2008/main" xmlns:mv="urn:schemas-microsoft-com:mac:vml" xmlns:o="urn:schemas-microsoft-com:office:office" xmlns:v="urn:schemas-microsoft-com:vml" xmlns:w10="urn:schemas-microsoft-com:office:word" xmlns:w="http://schemas.openxmlformats.org/wordprocessingml/2006/main" xmlns:ma14="http://schemas.microsoft.com/office/mac/drawingml/2011/main"/>
                               </a:ext>
                             </a:extLst>
                           </wps:spPr>
@@ -1378,10 +1378,10 @@
                     <o:lock v:ext="edit" aspectratio="t"/>
                   </v:shapetype>
                   <v:shape id="Picture 10" o:spid="_x0000_s1027" type="#_x0000_t75" style="position:absolute;left:5326;top:1154;width:8573;height:19005;visibility:visible;mso-wrap-style:square" o:gfxdata="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">
-                    <v:imagedata r:id="rId11" o:title=""/>
+                    <v:imagedata r:id="rId13" o:title=""/>
                   </v:shape>
                   <v:shape id="Picture 8" o:spid="_x0000_s1028" type="#_x0000_t75" style="position:absolute;left:798;width:3595;height:21170;flip:x;visibility:visible;mso-wrap-style:square" o:gfxdata="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">
-                    <v:imagedata r:id="rId12" o:title=""/>
+                    <v:imagedata r:id="rId14" o:title=""/>
                   </v:shape>
                   <v:shapetype id="_x0000_t202" coordsize="21600,21600" o:spt="202" path="m,l,21600r21600,l21600,xe">
                     <v:stroke joinstyle="miter"/>
@@ -1747,6 +1747,16 @@
           <w:t>.  If so, make an excel sheet and send it to Dr. Becker!</w:t>
         </w:r>
       </w:ins>
+      <w:ins w:id="48" w:author="Aaron T Becker" w:date="2018-06-25T11:19:00Z">
+        <w:r>
+          <w:t xml:space="preserve">  The excel sheet is at </w:t>
+        </w:r>
+        <w:r>
+          <w:t>https://github.com/aabecker/RoboticSwarmControlLab/tree/master/Outreach/Robots%20to%20make%20Jewelry</w:t>
+        </w:r>
+      </w:ins>
+      <w:bookmarkStart w:id="49" w:name="_GoBack"/>
+      <w:bookmarkEnd w:id="49"/>
     </w:p>
     <w:p>
       <w:pPr>
@@ -1755,31 +1765,13 @@
           <w:ilvl w:val="0"/>
           <w:numId w:val="12"/>
         </w:numPr>
-        <w:rPr>
-          <w:ins w:id="48" w:author="Aaron T Becker" w:date="2018-06-25T11:08:00Z"/>
-        </w:rPr>
-      </w:pPr>
-      <w:r>
-        <w:t>Return the printers and the robot arm back to their respective positions in the lab.</w:t>
-      </w:r>
-    </w:p>
-    <w:p>
-      <w:pPr>
-        <w:pStyle w:val="ListParagraph"/>
-        <w:rPr>
-          <w:ins w:id="49" w:author="Aaron T Becker" w:date="2018-06-25T11:08:00Z"/>
-          <w:rFonts w:eastAsia="Times New Roman" w:cs="Times New Roman"/>
-        </w:rPr>
-      </w:pPr>
-    </w:p>
-    <w:p>
-      <w:pPr>
-        <w:pStyle w:val="ListParagraph"/>
         <w:rPr>
           <w:ins w:id="50" w:author="Aaron T Becker" w:date="2018-06-25T11:08:00Z"/>
-          <w:rFonts w:eastAsia="Times New Roman" w:cs="Times New Roman"/>
         </w:rPr>
       </w:pPr>
+      <w:r>
+        <w:t>Return the printers and the robot arm back to their respective positions in the lab.</w:t>
+      </w:r>
     </w:p>
     <w:p>
       <w:pPr>
@@ -1810,6 +1802,7 @@
     </w:p>
     <w:p>
       <w:pPr>
+        <w:pStyle w:val="ListParagraph"/>
         <w:rPr>
           <w:ins w:id="54" w:author="Aaron T Becker" w:date="2018-06-25T11:08:00Z"/>
           <w:rFonts w:eastAsia="Times New Roman" w:cs="Times New Roman"/>
@@ -1818,10 +1811,27 @@
     </w:p>
     <w:p>
       <w:pPr>
+        <w:pStyle w:val="ListParagraph"/>
         <w:rPr>
           <w:ins w:id="55" w:author="Aaron T Becker" w:date="2018-06-25T11:08:00Z"/>
+          <w:rFonts w:eastAsia="Times New Roman" w:cs="Times New Roman"/>
         </w:rPr>
-        <w:pPrChange w:id="56" w:author="Aaron T Becker" w:date="2018-06-25T11:08:00Z">
+      </w:pPr>
+    </w:p>
+    <w:p>
+      <w:pPr>
+        <w:rPr>
+          <w:ins w:id="56" w:author="Aaron T Becker" w:date="2018-06-25T11:08:00Z"/>
+          <w:rFonts w:eastAsia="Times New Roman" w:cs="Times New Roman"/>
+        </w:rPr>
+      </w:pPr>
+    </w:p>
+    <w:p>
+      <w:pPr>
+        <w:rPr>
+          <w:ins w:id="57" w:author="Aaron T Becker" w:date="2018-06-25T11:08:00Z"/>
+        </w:rPr>
+        <w:pPrChange w:id="58" w:author="Aaron T Becker" w:date="2018-06-25T11:08:00Z">
           <w:pPr>
             <w:pStyle w:val="ListParagraph"/>
             <w:numPr>
@@ -1834,7 +1844,7 @@
     </w:p>
     <w:p>
       <w:pPr>
-        <w:pPrChange w:id="57" w:author="Aaron T Becker" w:date="2018-06-25T11:08:00Z">
+        <w:pPrChange w:id="59" w:author="Aaron T Becker" w:date="2018-06-25T11:08:00Z">
           <w:pPr>
             <w:pStyle w:val="ListParagraph"/>
             <w:numPr>
@@ -1844,13 +1854,11 @@
           </w:pPr>
         </w:pPrChange>
       </w:pPr>
-      <w:bookmarkStart w:id="58" w:name="_GoBack"/>
       <w:r>
         <w:rPr>
           <w:rFonts w:eastAsia="Times New Roman" w:cs="Times New Roman"/>
           <w:noProof/>
         </w:rPr>
-        <w:lastRenderedPageBreak/>
         <mc:AlternateContent>
           <mc:Choice Requires="wpg">
             <w:drawing>
@@ -1897,7 +1905,7 @@
                           <a:effectLst/>
                           <a:extLst>
                             <a:ext uri="{C572A759-6A51-4108-AA02-DFA0A04FC94B}">
-                              <ma14:wrappingTextBoxFlag xmlns:ma14="http://schemas.microsoft.com/office/mac/drawingml/2011/main" xmlns:w="http://schemas.openxmlformats.org/wordprocessingml/2006/main" xmlns:w10="urn:schemas-microsoft-com:office:word" xmlns:v="urn:schemas-microsoft-com:vml" xmlns:o="urn:schemas-microsoft-com:office:office" xmlns:mv="urn:schemas-microsoft-com:mac:vml" xmlns:mo="http://schemas.microsoft.com/office/mac/office/2008/main" xmlns=""/>
+                              <ma14:wrappingTextBoxFlag xmlns="" xmlns:mo="http://schemas.microsoft.com/office/mac/office/2008/main" xmlns:mv="urn:schemas-microsoft-com:mac:vml" xmlns:o="urn:schemas-microsoft-com:office:office" xmlns:v="urn:schemas-microsoft-com:vml" xmlns:w10="urn:schemas-microsoft-com:office:word" xmlns:w="http://schemas.openxmlformats.org/wordprocessingml/2006/main" xmlns:ma14="http://schemas.microsoft.com/office/mac/drawingml/2011/main"/>
                             </a:ext>
                           </a:extLst>
                         </wps:spPr>
@@ -1931,7 +1939,7 @@
                                 <w:tab/>
                                 <w:t>round-nose plier</w:t>
                               </w:r>
-                              <w:ins w:id="59" w:author="Aaron T Becker" w:date="2018-06-25T11:12:00Z">
+                              <w:ins w:id="60" w:author="Aaron T Becker" w:date="2018-06-25T11:12:00Z">
                                 <w:r>
                                   <w:t>s</w:t>
                                 </w:r>
@@ -1943,7 +1951,7 @@
                                 <w:tab/>
                                 <w:t>needle-nose plier</w:t>
                               </w:r>
-                              <w:ins w:id="60" w:author="Aaron T Becker" w:date="2018-06-25T11:12:00Z">
+                              <w:ins w:id="61" w:author="Aaron T Becker" w:date="2018-06-25T11:12:00Z">
                                 <w:r>
                                   <w:t>s</w:t>
                                 </w:r>
@@ -1966,7 +1974,7 @@
                           </pic:cNvPicPr>
                         </pic:nvPicPr>
                         <pic:blipFill rotWithShape="1">
-                          <a:blip r:embed="rId13" cstate="print">
+                          <a:blip r:embed="rId15" cstate="print">
                             <a:extLst>
                               <a:ext uri="{28A0092B-C50C-407E-A947-70E740481C1C}">
                                 <a14:useLocalDpi xmlns:a14="http://schemas.microsoft.com/office/drawing/2010/main"/>
@@ -1990,7 +1998,7 @@
                           </a:ln>
                           <a:extLst>
                             <a:ext uri="{53640926-AAD7-44d8-BBD7-CCE9431645EC}">
-                              <a14:shadowObscured xmlns:a14="http://schemas.microsoft.com/office/drawing/2010/main" xmlns:w="http://schemas.openxmlformats.org/wordprocessingml/2006/main" xmlns:w10="urn:schemas-microsoft-com:office:word" xmlns:v="urn:schemas-microsoft-com:vml" xmlns:o="urn:schemas-microsoft-com:office:office" xmlns:mv="urn:schemas-microsoft-com:mac:vml" xmlns:mo="http://schemas.microsoft.com/office/mac/office/2008/main" xmlns=""/>
+                              <a14:shadowObscured xmlns="" xmlns:mo="http://schemas.microsoft.com/office/mac/office/2008/main" xmlns:mv="urn:schemas-microsoft-com:mac:vml" xmlns:o="urn:schemas-microsoft-com:office:office" xmlns:v="urn:schemas-microsoft-com:vml" xmlns:w10="urn:schemas-microsoft-com:office:word" xmlns:w="http://schemas.openxmlformats.org/wordprocessingml/2006/main" xmlns:a14="http://schemas.microsoft.com/office/drawing/2010/main"/>
                             </a:ext>
                           </a:extLst>
                         </pic:spPr>
@@ -2003,7 +2011,7 @@
                           </pic:cNvPicPr>
                         </pic:nvPicPr>
                         <pic:blipFill>
-                          <a:blip r:embed="rId14" cstate="print">
+                          <a:blip r:embed="rId16" cstate="print">
                             <a:extLst>
                               <a:ext uri="{28A0092B-C50C-407E-A947-70E740481C1C}">
                                 <a14:useLocalDpi xmlns:a14="http://schemas.microsoft.com/office/drawing/2010/main"/>
@@ -2037,7 +2045,7 @@
                           </pic:cNvPicPr>
                         </pic:nvPicPr>
                         <pic:blipFill>
-                          <a:blip r:embed="rId15" cstate="print">
+                          <a:blip r:embed="rId17" cstate="print">
                             <a:extLst>
                               <a:ext uri="{28A0092B-C50C-407E-A947-70E740481C1C}">
                                 <a14:useLocalDpi xmlns:a14="http://schemas.microsoft.com/office/drawing/2010/main"/>
@@ -2117,20 +2125,19 @@
                   </v:textbox>
                 </v:shape>
                 <v:shape id="Picture 9" o:spid="_x0000_s1032" type="#_x0000_t75" style="position:absolute;left:31427;top:2574;width:10160;height:14281;rotation:-90;visibility:visible;mso-wrap-style:square" o:gfxdata="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">
-                  <v:imagedata r:id="rId16" o:title=""/>
+                  <v:imagedata r:id="rId18" o:title=""/>
                 </v:shape>
                 <v:shape id="Picture 6" o:spid="_x0000_s1033" type="#_x0000_t75" style="position:absolute;left:15979;top:3195;width:12954;height:12954;visibility:visible;mso-wrap-style:square" o:gfxdata="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">
-                  <v:imagedata r:id="rId17" o:title=""/>
+                  <v:imagedata r:id="rId19" o:title=""/>
                 </v:shape>
                 <v:shape id="Picture 7" o:spid="_x0000_s1034" type="#_x0000_t75" style="position:absolute;top:5102;width:14470;height:9241;visibility:visible;mso-wrap-style:square" o:gfxdata="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">
-                  <v:imagedata r:id="rId18" o:title=""/>
+                  <v:imagedata r:id="rId20" o:title=""/>
                 </v:shape>
               </v:group>
             </w:pict>
           </mc:Fallback>
         </mc:AlternateContent>
       </w:r>
-      <w:bookmarkEnd w:id="58"/>
       <w:r>
         <w:rPr>
           <w:noProof/>
@@ -2181,7 +2188,7 @@
                           <a:effectLst/>
                           <a:extLst>
                             <a:ext uri="{C572A759-6A51-4108-AA02-DFA0A04FC94B}">
-                              <ma14:wrappingTextBoxFlag xmlns:ma14="http://schemas.microsoft.com/office/mac/drawingml/2011/main" xmlns:w="http://schemas.openxmlformats.org/wordprocessingml/2006/main" xmlns:w10="urn:schemas-microsoft-com:office:word" xmlns:v="urn:schemas-microsoft-com:vml" xmlns:o="urn:schemas-microsoft-com:office:office" xmlns:mv="urn:schemas-microsoft-com:mac:vml" xmlns:mo="http://schemas.microsoft.com/office/mac/office/2008/main" xmlns=""/>
+                              <ma14:wrappingTextBoxFlag xmlns="" xmlns:mo="http://schemas.microsoft.com/office/mac/office/2008/main" xmlns:mv="urn:schemas-microsoft-com:mac:vml" xmlns:o="urn:schemas-microsoft-com:office:office" xmlns:v="urn:schemas-microsoft-com:vml" xmlns:w10="urn:schemas-microsoft-com:office:word" xmlns:w="http://schemas.openxmlformats.org/wordprocessingml/2006/main" xmlns:ma14="http://schemas.microsoft.com/office/mac/drawingml/2011/main"/>
                             </a:ext>
                           </a:extLst>
                         </wps:spPr>
@@ -2208,12 +2215,12 @@
                               <w:r>
                                 <w:t>Eye pin</w:t>
                               </w:r>
-                              <w:ins w:id="63" w:author="Aaron T Becker" w:date="2018-06-25T11:11:00Z">
+                              <w:ins w:id="62" w:author="Aaron T Becker" w:date="2018-06-25T11:11:00Z">
                                 <w:r>
                                   <w:t xml:space="preserve">s </w:t>
                                 </w:r>
                               </w:ins>
-                              <w:del w:id="64" w:author="Aaron T Becker" w:date="2018-06-25T11:11:00Z">
+                              <w:del w:id="63" w:author="Aaron T Becker" w:date="2018-06-25T11:11:00Z">
                                 <w:r>
                                   <w:delText>,</w:delText>
                                 </w:r>
@@ -2228,12 +2235,12 @@
                                 <w:tab/>
                                 <w:t>Earring hooks</w:t>
                               </w:r>
-                              <w:ins w:id="65" w:author="Aaron T Becker" w:date="2018-06-25T11:11:00Z">
+                              <w:ins w:id="64" w:author="Aaron T Becker" w:date="2018-06-25T11:11:00Z">
                                 <w:r>
                                   <w:t xml:space="preserve">  </w:t>
                                 </w:r>
                               </w:ins>
-                              <w:del w:id="66" w:author="Aaron T Becker" w:date="2018-06-25T11:11:00Z">
+                              <w:del w:id="65" w:author="Aaron T Becker" w:date="2018-06-25T11:11:00Z">
                                 <w:r>
                                   <w:delText>,</w:delText>
                                 </w:r>
@@ -2247,12 +2254,12 @@
                               <w:r>
                                 <w:tab/>
                               </w:r>
-                              <w:ins w:id="67" w:author="Aaron T Becker" w:date="2018-06-25T11:11:00Z">
+                              <w:ins w:id="66" w:author="Aaron T Becker" w:date="2018-06-25T11:11:00Z">
                                 <w:r>
                                   <w:t xml:space="preserve">    N</w:t>
                                 </w:r>
                               </w:ins>
-                              <w:del w:id="68" w:author="Aaron T Becker" w:date="2018-06-25T11:11:00Z">
+                              <w:del w:id="67" w:author="Aaron T Becker" w:date="2018-06-25T11:11:00Z">
                                 <w:r>
                                   <w:delText>n</w:delText>
                                 </w:r>
@@ -2278,7 +2285,7 @@
                           </pic:cNvPicPr>
                         </pic:nvPicPr>
                         <pic:blipFill rotWithShape="1">
-                          <a:blip r:embed="rId19" cstate="print">
+                          <a:blip r:embed="rId21" cstate="print">
                             <a:extLst>
                               <a:ext uri="{28A0092B-C50C-407E-A947-70E740481C1C}">
                                 <a14:useLocalDpi xmlns:a14="http://schemas.microsoft.com/office/drawing/2010/main"/>
@@ -2302,7 +2309,7 @@
                           </a:ln>
                           <a:extLst>
                             <a:ext uri="{53640926-AAD7-44d8-BBD7-CCE9431645EC}">
-                              <a14:shadowObscured xmlns:a14="http://schemas.microsoft.com/office/drawing/2010/main" xmlns:w="http://schemas.openxmlformats.org/wordprocessingml/2006/main" xmlns:w10="urn:schemas-microsoft-com:office:word" xmlns:v="urn:schemas-microsoft-com:vml" xmlns:o="urn:schemas-microsoft-com:office:office" xmlns:mv="urn:schemas-microsoft-com:mac:vml" xmlns:mo="http://schemas.microsoft.com/office/mac/office/2008/main" xmlns=""/>
+                              <a14:shadowObscured xmlns="" xmlns:mo="http://schemas.microsoft.com/office/mac/office/2008/main" xmlns:mv="urn:schemas-microsoft-com:mac:vml" xmlns:o="urn:schemas-microsoft-com:office:office" xmlns:v="urn:schemas-microsoft-com:vml" xmlns:w10="urn:schemas-microsoft-com:office:word" xmlns:w="http://schemas.openxmlformats.org/wordprocessingml/2006/main" xmlns:a14="http://schemas.microsoft.com/office/drawing/2010/main"/>
                             </a:ext>
                           </a:extLst>
                         </pic:spPr>
@@ -2315,7 +2322,7 @@
                           </pic:cNvPicPr>
                         </pic:nvPicPr>
                         <pic:blipFill rotWithShape="1">
-                          <a:blip r:embed="rId20" cstate="print">
+                          <a:blip r:embed="rId22" cstate="print">
                             <a:extLst>
                               <a:ext uri="{28A0092B-C50C-407E-A947-70E740481C1C}">
                                 <a14:useLocalDpi xmlns:a14="http://schemas.microsoft.com/office/drawing/2010/main"/>
@@ -2339,7 +2346,7 @@
                           </a:ln>
                           <a:extLst>
                             <a:ext uri="{53640926-AAD7-44d8-BBD7-CCE9431645EC}">
-                              <a14:shadowObscured xmlns:a14="http://schemas.microsoft.com/office/drawing/2010/main" xmlns:w="http://schemas.openxmlformats.org/wordprocessingml/2006/main" xmlns:w10="urn:schemas-microsoft-com:office:word" xmlns:v="urn:schemas-microsoft-com:vml" xmlns:o="urn:schemas-microsoft-com:office:office" xmlns:mv="urn:schemas-microsoft-com:mac:vml" xmlns:mo="http://schemas.microsoft.com/office/mac/office/2008/main" xmlns=""/>
+                              <a14:shadowObscured xmlns="" xmlns:mo="http://schemas.microsoft.com/office/mac/office/2008/main" xmlns:mv="urn:schemas-microsoft-com:mac:vml" xmlns:o="urn:schemas-microsoft-com:office:office" xmlns:v="urn:schemas-microsoft-com:vml" xmlns:w10="urn:schemas-microsoft-com:office:word" xmlns:w="http://schemas.openxmlformats.org/wordprocessingml/2006/main" xmlns:a14="http://schemas.microsoft.com/office/drawing/2010/main"/>
                             </a:ext>
                           </a:extLst>
                         </pic:spPr>
@@ -2352,7 +2359,7 @@
                           </pic:cNvPicPr>
                         </pic:nvPicPr>
                         <pic:blipFill rotWithShape="1">
-                          <a:blip r:embed="rId21" cstate="print">
+                          <a:blip r:embed="rId23" cstate="print">
                             <a:extLst>
                               <a:ext uri="{28A0092B-C50C-407E-A947-70E740481C1C}">
                                 <a14:useLocalDpi xmlns:a14="http://schemas.microsoft.com/office/drawing/2010/main"/>
@@ -2376,7 +2383,7 @@
                           </a:ln>
                           <a:extLst>
                             <a:ext uri="{53640926-AAD7-44d8-BBD7-CCE9431645EC}">
-                              <a14:shadowObscured xmlns:a14="http://schemas.microsoft.com/office/drawing/2010/main" xmlns:w="http://schemas.openxmlformats.org/wordprocessingml/2006/main" xmlns:w10="urn:schemas-microsoft-com:office:word" xmlns:v="urn:schemas-microsoft-com:vml" xmlns:o="urn:schemas-microsoft-com:office:office" xmlns:mv="urn:schemas-microsoft-com:mac:vml" xmlns:mo="http://schemas.microsoft.com/office/mac/office/2008/main" xmlns=""/>
+                              <a14:shadowObscured xmlns="" xmlns:mo="http://schemas.microsoft.com/office/mac/office/2008/main" xmlns:mv="urn:schemas-microsoft-com:mac:vml" xmlns:o="urn:schemas-microsoft-com:office:office" xmlns:v="urn:schemas-microsoft-com:vml" xmlns:w10="urn:schemas-microsoft-com:office:word" xmlns:w="http://schemas.openxmlformats.org/wordprocessingml/2006/main" xmlns:a14="http://schemas.microsoft.com/office/drawing/2010/main"/>
                             </a:ext>
                           </a:extLst>
                         </pic:spPr>
@@ -2457,13 +2464,13 @@
                   </v:textbox>
                 </v:shape>
                 <v:shape id="Picture 3" o:spid="_x0000_s1037" type="#_x0000_t75" style="position:absolute;left:32314;top:177;width:6547;height:13754;visibility:visible;mso-wrap-style:square" o:gfxdata="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">
-                  <v:imagedata r:id="rId22" o:title=""/>
+                  <v:imagedata r:id="rId24" o:title=""/>
                 </v:shape>
                 <v:shape id="Picture 4" o:spid="_x0000_s1038" type="#_x0000_t75" style="position:absolute;left:13405;top:443;width:18110;height:13551;visibility:visible;mso-wrap-style:square" o:gfxdata="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">
-                  <v:imagedata r:id="rId23" o:title=""/>
+                  <v:imagedata r:id="rId25" o:title=""/>
                 </v:shape>
                 <v:shape id="Picture 5" o:spid="_x0000_s1039" type="#_x0000_t75" style="position:absolute;left:710;width:11277;height:15132;visibility:visible;mso-wrap-style:square" o:gfxdata="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">
-                  <v:imagedata r:id="rId24" o:title=""/>
+                  <v:imagedata r:id="rId26" o:title=""/>
                 </v:shape>
               </v:group>
             </w:pict>
@@ -2472,6 +2479,7 @@
       </w:r>
     </w:p>
     <w:sectPr>
+      <w:footerReference w:type="default" r:id="rId27"/>
       <w:pgSz w:w="12240" w:h="15840"/>
       <w:pgMar w:top="1440" w:right="1440" w:bottom="1440" w:left="1440" w:header="720" w:footer="720" w:gutter="0"/>
       <w:cols w:space="720"/>
@@ -2479,6 +2487,71 @@
     </w:sectPr>
   </w:body>
 </w:document>
+</file>
+
+<file path=word/endnotes.xml><?xml version="1.0" encoding="utf-8"?>
+<w:endnotes xmlns:wpc="http://schemas.microsoft.com/office/word/2010/wordprocessingCanvas" xmlns:cx="http://schemas.microsoft.com/office/drawing/2014/chartex" xmlns:cx1="http://schemas.microsoft.com/office/drawing/2015/9/8/chartex" xmlns:cx2="http://schemas.microsoft.com/office/drawing/2015/10/21/chartex" xmlns:cx3="http://schemas.microsoft.com/office/drawing/2016/5/9/chartex" xmlns:cx4="http://schemas.microsoft.com/office/drawing/2016/5/10/chartex" xmlns:cx5="http://schemas.microsoft.com/office/drawing/2016/5/11/chartex" xmlns:cx6="http://schemas.microsoft.com/office/drawing/2016/5/12/chartex" xmlns:cx7="http://schemas.microsoft.com/office/drawing/2016/5/13/chartex" xmlns:cx8="http://schemas.microsoft.com/office/drawing/2016/5/14/chartex" xmlns:mc="http://schemas.openxmlformats.org/markup-compatibility/2006" xmlns:aink="http://schemas.microsoft.com/office/drawing/2016/ink" xmlns:am3d="http://schemas.microsoft.com/office/drawing/2017/model3d" xmlns:o="urn:schemas-microsoft-com:office:office" xmlns:r="http://schemas.openxmlformats.org/officeDocument/2006/relationships" xmlns:m="http://schemas.openxmlformats.org/officeDocument/2006/math" xmlns:v="urn:schemas-microsoft-com:vml" xmlns:wp14="http://schemas.microsoft.com/office/word/2010/wordprocessingDrawing" xmlns:wp="http://schemas.openxmlformats.org/drawingml/2006/wordprocessingDrawing" xmlns:w10="urn:schemas-microsoft-com:office:word" xmlns:w="http://schemas.openxmlformats.org/wordprocessingml/2006/main" xmlns:w14="http://schemas.microsoft.com/office/word/2010/wordml" xmlns:w15="http://schemas.microsoft.com/office/word/2012/wordml" xmlns:w16cid="http://schemas.microsoft.com/office/word/2016/wordml/cid" xmlns:w16se="http://schemas.microsoft.com/office/word/2015/wordml/symex" xmlns:wpg="http://schemas.microsoft.com/office/word/2010/wordprocessingGroup" xmlns:wpi="http://schemas.microsoft.com/office/word/2010/wordprocessingInk" xmlns:wne="http://schemas.microsoft.com/office/word/2006/wordml" xmlns:wps="http://schemas.microsoft.com/office/word/2010/wordprocessingShape" mc:Ignorable="w14 w15 w16se w16cid wp14">
+  <w:endnote w:type="separator" w:id="-1">
+    <w:p>
+      <w:pPr>
+        <w:spacing w:before="0" w:after="0" w:line="240" w:lineRule="auto"/>
+      </w:pPr>
+      <w:r>
+        <w:separator/>
+      </w:r>
+    </w:p>
+  </w:endnote>
+  <w:endnote w:type="continuationSeparator" w:id="0">
+    <w:p>
+      <w:pPr>
+        <w:spacing w:before="0" w:after="0" w:line="240" w:lineRule="auto"/>
+      </w:pPr>
+      <w:r>
+        <w:continuationSeparator/>
+      </w:r>
+    </w:p>
+  </w:endnote>
+</w:endnotes>
+</file>
+
+<file path=word/footer1.xml><?xml version="1.0" encoding="utf-8"?>
+<w:ftr xmlns:wpc="http://schemas.microsoft.com/office/word/2010/wordprocessingCanvas" xmlns:cx="http://schemas.microsoft.com/office/drawing/2014/chartex" xmlns:cx1="http://schemas.microsoft.com/office/drawing/2015/9/8/chartex" xmlns:cx2="http://schemas.microsoft.com/office/drawing/2015/10/21/chartex" xmlns:cx3="http://schemas.microsoft.com/office/drawing/2016/5/9/chartex" xmlns:cx4="http://schemas.microsoft.com/office/drawing/2016/5/10/chartex" xmlns:cx5="http://schemas.microsoft.com/office/drawing/2016/5/11/chartex" xmlns:cx6="http://schemas.microsoft.com/office/drawing/2016/5/12/chartex" xmlns:cx7="http://schemas.microsoft.com/office/drawing/2016/5/13/chartex" xmlns:cx8="http://schemas.microsoft.com/office/drawing/2016/5/14/chartex" xmlns:mc="http://schemas.openxmlformats.org/markup-compatibility/2006" xmlns:aink="http://schemas.microsoft.com/office/drawing/2016/ink" xmlns:am3d="http://schemas.microsoft.com/office/drawing/2017/model3d" xmlns:o="urn:schemas-microsoft-com:office:office" xmlns:r="http://schemas.openxmlformats.org/officeDocument/2006/relationships" xmlns:m="http://schemas.openxmlformats.org/officeDocument/2006/math" xmlns:v="urn:schemas-microsoft-com:vml" xmlns:wp14="http://schemas.microsoft.com/office/word/2010/wordprocessingDrawing" xmlns:wp="http://schemas.openxmlformats.org/drawingml/2006/wordprocessingDrawing" xmlns:w10="urn:schemas-microsoft-com:office:word" xmlns:w="http://schemas.openxmlformats.org/wordprocessingml/2006/main" xmlns:w14="http://schemas.microsoft.com/office/word/2010/wordml" xmlns:w15="http://schemas.microsoft.com/office/word/2012/wordml" xmlns:w16cid="http://schemas.microsoft.com/office/word/2016/wordml/cid" xmlns:w16se="http://schemas.microsoft.com/office/word/2015/wordml/symex" xmlns:wpg="http://schemas.microsoft.com/office/word/2010/wordprocessingGroup" xmlns:wpi="http://schemas.microsoft.com/office/word/2010/wordprocessingInk" xmlns:wne="http://schemas.microsoft.com/office/word/2006/wordml" xmlns:wps="http://schemas.microsoft.com/office/word/2010/wordprocessingShape" mc:Ignorable="w14 w15 w16se w16cid wp14">
+  <w:p>
+    <w:pPr>
+      <w:pStyle w:val="Footer"/>
+    </w:pPr>
+    <w:ins w:id="68" w:author="Aaron T Becker" w:date="2018-06-25T11:18:00Z">
+      <w:r>
+        <w:t>https://github.com/aabecker/RoboticSwarmControlLab/tree/master/Outreach/Robots%20to%20make%20Jewelry</w:t>
+      </w:r>
+    </w:ins>
+  </w:p>
+</w:ftr>
+</file>
+
+<file path=word/footnotes.xml><?xml version="1.0" encoding="utf-8"?>
+<w:footnotes xmlns:wpc="http://schemas.microsoft.com/office/word/2010/wordprocessingCanvas" xmlns:cx="http://schemas.microsoft.com/office/drawing/2014/chartex" xmlns:cx1="http://schemas.microsoft.com/office/drawing/2015/9/8/chartex" xmlns:cx2="http://schemas.microsoft.com/office/drawing/2015/10/21/chartex" xmlns:cx3="http://schemas.microsoft.com/office/drawing/2016/5/9/chartex" xmlns:cx4="http://schemas.microsoft.com/office/drawing/2016/5/10/chartex" xmlns:cx5="http://schemas.microsoft.com/office/drawing/2016/5/11/chartex" xmlns:cx6="http://schemas.microsoft.com/office/drawing/2016/5/12/chartex" xmlns:cx7="http://schemas.microsoft.com/office/drawing/2016/5/13/chartex" xmlns:cx8="http://schemas.microsoft.com/office/drawing/2016/5/14/chartex" xmlns:mc="http://schemas.openxmlformats.org/markup-compatibility/2006" xmlns:aink="http://schemas.microsoft.com/office/drawing/2016/ink" xmlns:am3d="http://schemas.microsoft.com/office/drawing/2017/model3d" xmlns:o="urn:schemas-microsoft-com:office:office" xmlns:r="http://schemas.openxmlformats.org/officeDocument/2006/relationships" xmlns:m="http://schemas.openxmlformats.org/officeDocument/2006/math" xmlns:v="urn:schemas-microsoft-com:vml" xmlns:wp14="http://schemas.microsoft.com/office/word/2010/wordprocessingDrawing" xmlns:wp="http://schemas.openxmlformats.org/drawingml/2006/wordprocessingDrawing" xmlns:w10="urn:schemas-microsoft-com:office:word" xmlns:w="http://schemas.openxmlformats.org/wordprocessingml/2006/main" xmlns:w14="http://schemas.microsoft.com/office/word/2010/wordml" xmlns:w15="http://schemas.microsoft.com/office/word/2012/wordml" xmlns:w16cid="http://schemas.microsoft.com/office/word/2016/wordml/cid" xmlns:w16se="http://schemas.microsoft.com/office/word/2015/wordml/symex" xmlns:wpg="http://schemas.microsoft.com/office/word/2010/wordprocessingGroup" xmlns:wpi="http://schemas.microsoft.com/office/word/2010/wordprocessingInk" xmlns:wne="http://schemas.microsoft.com/office/word/2006/wordml" xmlns:wps="http://schemas.microsoft.com/office/word/2010/wordprocessingShape" mc:Ignorable="w14 w15 w16se w16cid wp14">
+  <w:footnote w:type="separator" w:id="-1">
+    <w:p>
+      <w:pPr>
+        <w:spacing w:before="0" w:after="0" w:line="240" w:lineRule="auto"/>
+      </w:pPr>
+      <w:r>
+        <w:separator/>
+      </w:r>
+    </w:p>
+  </w:footnote>
+  <w:footnote w:type="continuationSeparator" w:id="0">
+    <w:p>
+      <w:pPr>
+        <w:spacing w:before="0" w:after="0" w:line="240" w:lineRule="auto"/>
+      </w:pPr>
+      <w:r>
+        <w:continuationSeparator/>
+      </w:r>
+    </w:p>
+  </w:footnote>
+</w:footnotes>
 </file>
 
 <file path=word/numbering.xml><?xml version="1.0" encoding="utf-8"?>
@@ -4806,6 +4879,50 @@
     <w:basedOn w:val="DefaultParagraphFont"/>
     <w:rsid w:val="002A7123"/>
   </w:style>
+  <w:style w:type="paragraph" w:styleId="Header">
+    <w:name w:val="header"/>
+    <w:basedOn w:val="Normal"/>
+    <w:link w:val="HeaderChar"/>
+    <w:uiPriority w:val="99"/>
+    <w:unhideWhenUsed/>
+    <w:rsid w:val="009A71B1"/>
+    <w:pPr>
+      <w:tabs>
+        <w:tab w:val="center" w:pos="4680"/>
+        <w:tab w:val="right" w:pos="9360"/>
+      </w:tabs>
+      <w:spacing w:before="0" w:after="0" w:line="240" w:lineRule="auto"/>
+    </w:pPr>
+  </w:style>
+  <w:style w:type="character" w:customStyle="1" w:styleId="HeaderChar">
+    <w:name w:val="Header Char"/>
+    <w:basedOn w:val="DefaultParagraphFont"/>
+    <w:link w:val="Header"/>
+    <w:uiPriority w:val="99"/>
+    <w:rsid w:val="009A71B1"/>
+  </w:style>
+  <w:style w:type="paragraph" w:styleId="Footer">
+    <w:name w:val="footer"/>
+    <w:basedOn w:val="Normal"/>
+    <w:link w:val="FooterChar"/>
+    <w:uiPriority w:val="99"/>
+    <w:unhideWhenUsed/>
+    <w:rsid w:val="009A71B1"/>
+    <w:pPr>
+      <w:tabs>
+        <w:tab w:val="center" w:pos="4680"/>
+        <w:tab w:val="right" w:pos="9360"/>
+      </w:tabs>
+      <w:spacing w:before="0" w:after="0" w:line="240" w:lineRule="auto"/>
+    </w:pPr>
+  </w:style>
+  <w:style w:type="character" w:customStyle="1" w:styleId="FooterChar">
+    <w:name w:val="Footer Char"/>
+    <w:basedOn w:val="DefaultParagraphFont"/>
+    <w:link w:val="Footer"/>
+    <w:uiPriority w:val="99"/>
+    <w:rsid w:val="009A71B1"/>
+  </w:style>
 </w:styles>
 </file>
 
@@ -5109,7 +5226,7 @@
 </file>
 
 <file path=customXml/itemProps1.xml><?xml version="1.0" encoding="utf-8"?>
-<ds:datastoreItem xmlns:ds="http://schemas.openxmlformats.org/officeDocument/2006/customXml" ds:itemID="{342E3763-4C39-9047-8F8C-EB60650A9ECA}">
+<ds:datastoreItem xmlns:ds="http://schemas.openxmlformats.org/officeDocument/2006/customXml" ds:itemID="{9398F20A-09DA-0B4A-A04A-E23D2F9727A5}">
   <ds:schemaRefs>
     <ds:schemaRef ds:uri="http://schemas.openxmlformats.org/officeDocument/2006/bibliography"/>
   </ds:schemaRefs>

</xml_diff>